<commit_message>
Model selection and Optimization folders update
</commit_message>
<xml_diff>
--- a/3. Model Development Phase/Initial Model Training Code, Model Validation and Evaluation Template.docx
+++ b/3. Model Development Phase/Initial Model Training Code, Model Validation and Evaluation Template.docx
@@ -482,10 +482,10 @@
           <w:noProof/>
         </w:rPr>
         <w:drawing>
-          <wp:inline distT="0" distB="0" distL="0" distR="0" wp14:anchorId="2C7F6BB2" wp14:editId="7FF13CEF">
-            <wp:extent cx="4853940" cy="3245813"/>
-            <wp:effectExtent l="0" t="0" r="3810" b="0"/>
-            <wp:docPr id="1475699079" name="Picture 1" descr="A screenshot of a computer&#10;&#10;AI-generated content may be incorrect."/>
+          <wp:inline distT="0" distB="0" distL="0" distR="0" wp14:anchorId="2BCAA0A5" wp14:editId="095AB94A">
+            <wp:extent cx="4899660" cy="3274292"/>
+            <wp:effectExtent l="0" t="0" r="0" b="2540"/>
+            <wp:docPr id="194397008" name="Picture 3" descr="A screenshot of a computer&#10;&#10;AI-generated content may be incorrect."/>
             <wp:cNvGraphicFramePr>
               <a:graphicFrameLocks xmlns:a="http://schemas.openxmlformats.org/drawingml/2006/main" noChangeAspect="1"/>
             </wp:cNvGraphicFramePr>
@@ -493,7 +493,7 @@
               <a:graphicData uri="http://schemas.openxmlformats.org/drawingml/2006/picture">
                 <pic:pic xmlns:pic="http://schemas.openxmlformats.org/drawingml/2006/picture">
                   <pic:nvPicPr>
-                    <pic:cNvPr id="1475699079" name="Picture 1" descr="A screenshot of a computer&#10;&#10;AI-generated content may be incorrect."/>
+                    <pic:cNvPr id="194397008" name="Picture 3" descr="A screenshot of a computer&#10;&#10;AI-generated content may be incorrect."/>
                     <pic:cNvPicPr>
                       <a:picLocks noChangeAspect="1" noChangeArrowheads="1"/>
                     </pic:cNvPicPr>
@@ -514,7 +514,7 @@
                   <pic:spPr bwMode="auto">
                     <a:xfrm>
                       <a:off x="0" y="0"/>
-                      <a:ext cx="4861740" cy="3251029"/>
+                      <a:ext cx="4903341" cy="3276752"/>
                     </a:xfrm>
                     <a:prstGeom prst="rect">
                       <a:avLst/>
@@ -1148,6 +1148,210 @@
           </w:p>
         </w:tc>
       </w:tr>
+      <w:tr>
+        <w:trPr>
+          <w:trHeight w:val="345"/>
+        </w:trPr>
+        <w:tc>
+          <w:tcPr>
+            <w:tcW w:w="1200" w:type="dxa"/>
+            <w:tcBorders>
+              <w:top w:val="single" w:sz="4" w:space="0" w:color="000000"/>
+              <w:left w:val="single" w:sz="4" w:space="0" w:color="000000"/>
+              <w:bottom w:val="single" w:sz="4" w:space="0" w:color="000000"/>
+              <w:right w:val="single" w:sz="4" w:space="0" w:color="000000"/>
+            </w:tcBorders>
+            <w:tcMar>
+              <w:top w:w="100" w:type="dxa"/>
+              <w:left w:w="100" w:type="dxa"/>
+              <w:bottom w:w="100" w:type="dxa"/>
+              <w:right w:w="100" w:type="dxa"/>
+            </w:tcMar>
+            <w:vAlign w:val="center"/>
+          </w:tcPr>
+          <w:p>
+            <w:pPr>
+              <w:widowControl/>
+              <w:spacing w:after="160" w:line="276" w:lineRule="auto"/>
+              <w:rPr>
+                <w:rFonts w:ascii="Times New Roman" w:eastAsia="Times New Roman" w:hAnsi="Times New Roman" w:cs="Times New Roman"/>
+                <w:color w:val="0D0D0D"/>
+                <w:sz w:val="24"/>
+                <w:szCs w:val="24"/>
+              </w:rPr>
+            </w:pPr>
+            <w:r>
+              <w:rPr>
+                <w:rFonts w:ascii="Times New Roman" w:eastAsia="Times New Roman" w:hAnsi="Times New Roman" w:cs="Times New Roman"/>
+                <w:color w:val="0D0D0D"/>
+                <w:sz w:val="24"/>
+                <w:szCs w:val="24"/>
+              </w:rPr>
+              <w:t xml:space="preserve">Model 3 </w:t>
+            </w:r>
+          </w:p>
+        </w:tc>
+        <w:tc>
+          <w:tcPr>
+            <w:tcW w:w="3795" w:type="dxa"/>
+            <w:tcBorders>
+              <w:top w:val="single" w:sz="4" w:space="0" w:color="000000"/>
+              <w:left w:val="single" w:sz="4" w:space="0" w:color="000000"/>
+              <w:bottom w:val="single" w:sz="4" w:space="0" w:color="000000"/>
+              <w:right w:val="single" w:sz="4" w:space="0" w:color="000000"/>
+            </w:tcBorders>
+            <w:tcMar>
+              <w:top w:w="100" w:type="dxa"/>
+              <w:left w:w="100" w:type="dxa"/>
+              <w:bottom w:w="100" w:type="dxa"/>
+              <w:right w:w="100" w:type="dxa"/>
+            </w:tcMar>
+            <w:vAlign w:val="center"/>
+          </w:tcPr>
+          <w:p>
+            <w:pPr>
+              <w:widowControl/>
+              <w:spacing w:after="160" w:line="276" w:lineRule="auto"/>
+              <w:rPr>
+                <w:noProof/>
+              </w:rPr>
+            </w:pPr>
+            <w:r>
+              <w:rPr>
+                <w:noProof/>
+              </w:rPr>
+              <w:drawing>
+                <wp:inline distT="0" distB="0" distL="0" distR="0" wp14:anchorId="5131DA79" wp14:editId="1FF63B72">
+                  <wp:extent cx="2282825" cy="2676525"/>
+                  <wp:effectExtent l="0" t="0" r="3175" b="9525"/>
+                  <wp:docPr id="1161929753" name="Picture 4"/>
+                  <wp:cNvGraphicFramePr>
+                    <a:graphicFrameLocks xmlns:a="http://schemas.openxmlformats.org/drawingml/2006/main" noChangeAspect="1"/>
+                  </wp:cNvGraphicFramePr>
+                  <a:graphic xmlns:a="http://schemas.openxmlformats.org/drawingml/2006/main">
+                    <a:graphicData uri="http://schemas.openxmlformats.org/drawingml/2006/picture">
+                      <pic:pic xmlns:pic="http://schemas.openxmlformats.org/drawingml/2006/picture">
+                        <pic:nvPicPr>
+                          <pic:cNvPr id="0" name="Picture 13"/>
+                          <pic:cNvPicPr>
+                            <a:picLocks noChangeAspect="1" noChangeArrowheads="1"/>
+                          </pic:cNvPicPr>
+                        </pic:nvPicPr>
+                        <pic:blipFill>
+                          <a:blip r:embed="rId12" cstate="print">
+                            <a:extLst>
+                              <a:ext uri="{28A0092B-C50C-407E-A947-70E740481C1C}">
+                                <a14:useLocalDpi xmlns:a14="http://schemas.microsoft.com/office/drawing/2010/main" val="0"/>
+                              </a:ext>
+                            </a:extLst>
+                          </a:blip>
+                          <a:srcRect/>
+                          <a:stretch>
+                            <a:fillRect/>
+                          </a:stretch>
+                        </pic:blipFill>
+                        <pic:spPr bwMode="auto">
+                          <a:xfrm>
+                            <a:off x="0" y="0"/>
+                            <a:ext cx="2282825" cy="2676525"/>
+                          </a:xfrm>
+                          <a:prstGeom prst="rect">
+                            <a:avLst/>
+                          </a:prstGeom>
+                          <a:noFill/>
+                          <a:ln>
+                            <a:noFill/>
+                          </a:ln>
+                        </pic:spPr>
+                      </pic:pic>
+                    </a:graphicData>
+                  </a:graphic>
+                </wp:inline>
+              </w:drawing>
+            </w:r>
+          </w:p>
+        </w:tc>
+        <w:tc>
+          <w:tcPr>
+            <w:tcW w:w="4515" w:type="dxa"/>
+            <w:tcBorders>
+              <w:top w:val="single" w:sz="4" w:space="0" w:color="000000"/>
+              <w:left w:val="single" w:sz="4" w:space="0" w:color="000000"/>
+              <w:bottom w:val="single" w:sz="4" w:space="0" w:color="000000"/>
+              <w:right w:val="single" w:sz="4" w:space="0" w:color="000000"/>
+            </w:tcBorders>
+            <w:tcMar>
+              <w:top w:w="100" w:type="dxa"/>
+              <w:left w:w="100" w:type="dxa"/>
+              <w:bottom w:w="100" w:type="dxa"/>
+              <w:right w:w="100" w:type="dxa"/>
+            </w:tcMar>
+            <w:vAlign w:val="center"/>
+          </w:tcPr>
+          <w:p>
+            <w:pPr>
+              <w:widowControl/>
+              <w:spacing w:after="160" w:line="276" w:lineRule="auto"/>
+              <w:rPr>
+                <w:noProof/>
+              </w:rPr>
+            </w:pPr>
+            <w:r>
+              <w:rPr>
+                <w:noProof/>
+              </w:rPr>
+              <w:drawing>
+                <wp:inline distT="0" distB="0" distL="0" distR="0" wp14:anchorId="55519A1B" wp14:editId="377BB5B2">
+                  <wp:extent cx="2740025" cy="1830705"/>
+                  <wp:effectExtent l="0" t="0" r="3175" b="0"/>
+                  <wp:docPr id="1453004441" name="Picture 5"/>
+                  <wp:cNvGraphicFramePr>
+                    <a:graphicFrameLocks xmlns:a="http://schemas.openxmlformats.org/drawingml/2006/main" noChangeAspect="1"/>
+                  </wp:cNvGraphicFramePr>
+                  <a:graphic xmlns:a="http://schemas.openxmlformats.org/drawingml/2006/main">
+                    <a:graphicData uri="http://schemas.openxmlformats.org/drawingml/2006/picture">
+                      <pic:pic xmlns:pic="http://schemas.openxmlformats.org/drawingml/2006/picture">
+                        <pic:nvPicPr>
+                          <pic:cNvPr id="0" name="Picture 15"/>
+                          <pic:cNvPicPr>
+                            <a:picLocks noChangeAspect="1" noChangeArrowheads="1"/>
+                          </pic:cNvPicPr>
+                        </pic:nvPicPr>
+                        <pic:blipFill>
+                          <a:blip r:embed="rId13" cstate="print">
+                            <a:extLst>
+                              <a:ext uri="{28A0092B-C50C-407E-A947-70E740481C1C}">
+                                <a14:useLocalDpi xmlns:a14="http://schemas.microsoft.com/office/drawing/2010/main" val="0"/>
+                              </a:ext>
+                            </a:extLst>
+                          </a:blip>
+                          <a:srcRect/>
+                          <a:stretch>
+                            <a:fillRect/>
+                          </a:stretch>
+                        </pic:blipFill>
+                        <pic:spPr bwMode="auto">
+                          <a:xfrm>
+                            <a:off x="0" y="0"/>
+                            <a:ext cx="2740025" cy="1830705"/>
+                          </a:xfrm>
+                          <a:prstGeom prst="rect">
+                            <a:avLst/>
+                          </a:prstGeom>
+                          <a:noFill/>
+                          <a:ln>
+                            <a:noFill/>
+                          </a:ln>
+                        </pic:spPr>
+                      </pic:pic>
+                    </a:graphicData>
+                  </a:graphic>
+                </wp:inline>
+              </w:drawing>
+            </w:r>
+          </w:p>
+        </w:tc>
+      </w:tr>
     </w:tbl>
     <w:p>
       <w:pPr>
@@ -1162,7 +1366,7 @@
       </w:pPr>
     </w:p>
     <w:sectPr>
-      <w:headerReference w:type="default" r:id="rId12"/>
+      <w:headerReference w:type="default" r:id="rId14"/>
       <w:pgSz w:w="12240" w:h="15840"/>
       <w:pgMar w:top="1440" w:right="1440" w:bottom="1440" w:left="1440" w:header="720" w:footer="720" w:gutter="0"/>
       <w:pgNumType w:start="1"/>
@@ -1831,6 +2035,7 @@
   <w:style w:type="character" w:default="1" w:styleId="DefaultParagraphFont">
     <w:name w:val="Default Paragraph Font"/>
     <w:uiPriority w:val="1"/>
+    <w:semiHidden/>
     <w:unhideWhenUsed/>
   </w:style>
   <w:style w:type="table" w:default="1" w:styleId="TableNormal">

</xml_diff>